<commit_message>
practice 1 and the title
</commit_message>
<xml_diff>
--- a/3/3.docx
+++ b/3/3.docx
@@ -502,6 +502,14 @@
           <w:sz w:val="32"/>
           <w:szCs w:val="32"/>
         </w:rPr>
+        <w:t>0</w:t>
+      </w:r>
+      <w:r>
+        <w:rPr>
+          <w:rFonts w:ascii="宋体" w:eastAsia="宋体" w:hAnsi="宋体" w:hint="eastAsia"/>
+          <w:sz w:val="32"/>
+          <w:szCs w:val="32"/>
+        </w:rPr>
         <w:t>。</w:t>
       </w:r>
     </w:p>
@@ -519,7 +527,7 @@
       <w:pPr>
         <w:ind w:firstLineChars="200" w:firstLine="640"/>
         <w:rPr>
-          <w:rFonts w:ascii="宋体" w:eastAsia="宋体" w:hAnsi="宋体" w:hint="eastAsia"/>
+          <w:rFonts w:ascii="宋体" w:eastAsia="宋体" w:hAnsi="宋体"/>
           <w:sz w:val="32"/>
           <w:szCs w:val="32"/>
         </w:rPr>
@@ -531,6 +539,14 @@
           <w:szCs w:val="32"/>
         </w:rPr>
         <w:t>模拟分析得出结果</w:t>
+      </w:r>
+      <w:r>
+        <w:rPr>
+          <w:rFonts w:ascii="宋体" w:eastAsia="宋体" w:hAnsi="宋体" w:hint="eastAsia"/>
+          <w:sz w:val="32"/>
+          <w:szCs w:val="32"/>
+        </w:rPr>
+        <w:t>当模拟实验重复次数为1000时，</w:t>
       </w:r>
       <m:oMath>
         <m:r>
@@ -547,7 +563,15 @@
             <w:sz w:val="32"/>
             <w:szCs w:val="32"/>
           </w:rPr>
-          <m:t>0.122</m:t>
+          <m:t>0.12</m:t>
+        </m:r>
+        <m:r>
+          <w:rPr>
+            <w:rFonts w:ascii="Cambria Math" w:eastAsia="宋体" w:hAnsi="Cambria Math" w:hint="eastAsia"/>
+            <w:sz w:val="32"/>
+            <w:szCs w:val="32"/>
+          </w:rPr>
+          <m:t>20</m:t>
         </m:r>
       </m:oMath>
       <w:r>
@@ -556,10 +580,52 @@
           <w:sz w:val="32"/>
           <w:szCs w:val="32"/>
         </w:rPr>
-        <w:t>。</w:t>
+        <w:t>；</w:t>
       </w:r>
       <w:bookmarkStart w:id="0" w:name="_GoBack"/>
       <w:bookmarkEnd w:id="0"/>
+      <w:r>
+        <w:rPr>
+          <w:rFonts w:ascii="宋体" w:eastAsia="宋体" w:hAnsi="宋体" w:hint="eastAsia"/>
+          <w:sz w:val="32"/>
+          <w:szCs w:val="32"/>
+        </w:rPr>
+        <w:t>当模拟实验重复次数为10000时，</w:t>
+      </w:r>
+      <m:oMath>
+        <m:r>
+          <w:rPr>
+            <w:rFonts w:ascii="Cambria Math" w:eastAsia="宋体" w:hAnsi="Cambria Math"/>
+            <w:sz w:val="32"/>
+            <w:szCs w:val="32"/>
+          </w:rPr>
+          <m:t>P=</m:t>
+        </m:r>
+        <m:r>
+          <w:rPr>
+            <w:rFonts w:ascii="Cambria Math" w:eastAsia="宋体" w:hAnsi="Cambria Math" w:hint="eastAsia"/>
+            <w:sz w:val="32"/>
+            <w:szCs w:val="32"/>
+          </w:rPr>
+          <m:t>0.12</m:t>
+        </m:r>
+        <m:r>
+          <w:rPr>
+            <w:rFonts w:ascii="Cambria Math" w:eastAsia="宋体" w:hAnsi="Cambria Math" w:hint="eastAsia"/>
+            <w:sz w:val="32"/>
+            <w:szCs w:val="32"/>
+          </w:rPr>
+          <m:t>47</m:t>
+        </m:r>
+      </m:oMath>
+      <w:r>
+        <w:rPr>
+          <w:rFonts w:ascii="宋体" w:eastAsia="宋体" w:hAnsi="宋体" w:hint="eastAsia"/>
+          <w:sz w:val="32"/>
+          <w:szCs w:val="32"/>
+        </w:rPr>
+        <w:t>。</w:t>
+      </w:r>
     </w:p>
     <w:sectPr>
       <w:pgSz w:w="11906" w:h="16838"/>

</xml_diff>